<commit_message>
Updated formatting of Analysis Doc + Added revision history
</commit_message>
<xml_diff>
--- a/Requirements and Analysis/Analysis/WIP Analysis Document.docx
+++ b/Requirements and Analysis/Analysis/WIP Analysis Document.docx
@@ -5,16 +5,704 @@
   <w:body>
     <w:p>
       <w:pPr>
+        <w:pStyle w:val="Title"/>
+        <w:jc w:val="right"/>
+        <w:rPr>
+          <w:b/>
+          <w:sz w:val="64"/>
+          <w:szCs w:val="64"/>
+        </w:rPr>
+      </w:pPr>
+      <w:r>
+        <w:rPr>
+          <w:b/>
+          <w:sz w:val="64"/>
+          <w:szCs w:val="64"/>
+        </w:rPr>
+        <w:t xml:space="preserve">Software </w:t>
+      </w:r>
+      <w:r>
+        <w:rPr>
+          <w:b/>
+          <w:sz w:val="64"/>
+          <w:szCs w:val="64"/>
+        </w:rPr>
+        <w:t>Requirements Specification</w:t>
+      </w:r>
+    </w:p>
+    <w:p/>
+    <w:p>
+      <w:pPr>
+        <w:pStyle w:val="Title"/>
+        <w:spacing w:after="400"/>
+        <w:jc w:val="right"/>
+        <w:rPr>
+          <w:b/>
+          <w:sz w:val="40"/>
+          <w:szCs w:val="40"/>
+        </w:rPr>
+      </w:pPr>
+      <w:r>
+        <w:rPr>
+          <w:b/>
+          <w:sz w:val="40"/>
+          <w:szCs w:val="40"/>
+        </w:rPr>
+        <w:t>f</w:t>
+      </w:r>
+      <w:r>
+        <w:rPr>
+          <w:b/>
+          <w:sz w:val="40"/>
+          <w:szCs w:val="40"/>
+        </w:rPr>
+        <w:t>or</w:t>
+      </w:r>
+    </w:p>
+    <w:p/>
+    <w:p>
+      <w:pPr>
+        <w:pStyle w:val="Title"/>
+        <w:jc w:val="right"/>
+        <w:rPr>
+          <w:b/>
+          <w:sz w:val="64"/>
+          <w:szCs w:val="64"/>
+        </w:rPr>
+      </w:pPr>
+      <w:r>
+        <w:rPr>
+          <w:b/>
+          <w:sz w:val="64"/>
+          <w:szCs w:val="64"/>
+        </w:rPr>
+        <w:t>UPOD - Web Design</w:t>
+      </w:r>
+    </w:p>
+    <w:p>
+      <w:pPr>
+        <w:spacing w:before="240" w:after="720"/>
+        <w:jc w:val="right"/>
+        <w:rPr>
+          <w:b/>
+          <w:sz w:val="28"/>
+          <w:szCs w:val="28"/>
+        </w:rPr>
+      </w:pPr>
+    </w:p>
+    <w:p>
+      <w:pPr>
+        <w:spacing w:before="240" w:after="720"/>
+        <w:jc w:val="right"/>
+      </w:pPr>
+      <w:r>
+        <w:rPr>
+          <w:b/>
+          <w:sz w:val="28"/>
+          <w:szCs w:val="28"/>
+        </w:rPr>
+        <w:t>Version 0.</w:t>
+      </w:r>
+      <w:r>
+        <w:rPr>
+          <w:b/>
+          <w:sz w:val="28"/>
+          <w:szCs w:val="28"/>
+        </w:rPr>
+        <w:t>1</w:t>
+      </w:r>
+    </w:p>
+    <w:p>
+      <w:pPr>
+        <w:spacing w:before="240" w:after="720"/>
+        <w:jc w:val="right"/>
+      </w:pPr>
+      <w:r>
+        <w:rPr>
+          <w:b/>
+          <w:sz w:val="28"/>
+          <w:szCs w:val="28"/>
+        </w:rPr>
+        <w:t xml:space="preserve">Prepared by </w:t>
+      </w:r>
+      <w:r>
+        <w:rPr>
+          <w:b/>
+          <w:sz w:val="28"/>
+          <w:szCs w:val="28"/>
+        </w:rPr>
+        <w:t>Class of CP317</w:t>
+      </w:r>
+    </w:p>
+    <w:p>
+      <w:pPr>
+        <w:spacing w:before="240" w:after="720"/>
+        <w:jc w:val="right"/>
+      </w:pPr>
+      <w:r>
+        <w:rPr>
+          <w:b/>
+          <w:sz w:val="28"/>
+          <w:szCs w:val="28"/>
+        </w:rPr>
+        <w:t>Wilfrid Laurier University, CP317</w:t>
+      </w:r>
+    </w:p>
+    <w:p>
+      <w:pPr>
+        <w:spacing w:before="240" w:after="720"/>
+        <w:jc w:val="right"/>
+      </w:pPr>
+      <w:r>
+        <w:rPr>
+          <w:b/>
+          <w:sz w:val="28"/>
+          <w:szCs w:val="28"/>
+        </w:rPr>
+        <w:t>28</w:t>
+      </w:r>
+      <w:r>
+        <w:rPr>
+          <w:b/>
+          <w:sz w:val="28"/>
+          <w:szCs w:val="28"/>
+        </w:rPr>
+        <w:t>/06/2016</w:t>
+      </w:r>
+    </w:p>
+    <w:p>
+      <w:r>
+        <w:br w:type="page"/>
+      </w:r>
+    </w:p>
+    <w:p>
+      <w:pPr>
+        <w:keepNext/>
+        <w:keepLines/>
+        <w:spacing w:before="120" w:after="240"/>
+      </w:pPr>
+      <w:r>
+        <w:rPr>
+          <w:b/>
+          <w:sz w:val="36"/>
+          <w:szCs w:val="36"/>
+        </w:rPr>
+        <w:lastRenderedPageBreak/>
+        <w:t>Table of Contents</w:t>
+      </w:r>
+    </w:p>
+    <w:p>
+      <w:pPr>
+        <w:spacing w:before="240" w:after="720"/>
+      </w:pPr>
+      <w:r>
+        <w:fldChar w:fldCharType="begin"/>
+      </w:r>
+      <w:r>
+        <w:instrText xml:space="preserve"> TOC \o "1-3" \h \z \u </w:instrText>
+      </w:r>
+      <w:r>
+        <w:fldChar w:fldCharType="separate"/>
+      </w:r>
+      <w:r>
+        <w:rPr>
+          <w:b/>
+          <w:bCs/>
+          <w:noProof/>
+          <w:lang w:val="en-US"/>
+        </w:rPr>
+        <w:t>No table of contents entries found.</w:t>
+      </w:r>
+      <w:r>
+        <w:fldChar w:fldCharType="end"/>
+      </w:r>
+      <w:bookmarkStart w:id="0" w:name="h.30j0zll" w:colFirst="0" w:colLast="0"/>
+      <w:bookmarkStart w:id="1" w:name="h.1fob9te" w:colFirst="0" w:colLast="0"/>
+      <w:bookmarkEnd w:id="0"/>
+      <w:bookmarkEnd w:id="1"/>
+    </w:p>
+    <w:p>
+      <w:pPr>
+        <w:spacing w:before="240" w:after="240"/>
+        <w:rPr>
+          <w:b/>
+          <w:sz w:val="36"/>
+          <w:szCs w:val="36"/>
+        </w:rPr>
+      </w:pPr>
+      <w:r>
+        <w:rPr>
+          <w:b/>
+          <w:sz w:val="36"/>
+          <w:szCs w:val="36"/>
+        </w:rPr>
+        <w:t>Revision History</w:t>
+      </w:r>
+    </w:p>
+    <w:tbl>
+      <w:tblPr>
+        <w:tblW w:w="9868" w:type="dxa"/>
+        <w:tblInd w:w="-115" w:type="dxa"/>
+        <w:tblBorders>
+          <w:top w:val="single" w:sz="12" w:space="0" w:color="000000"/>
+          <w:left w:val="single" w:sz="12" w:space="0" w:color="000000"/>
+          <w:bottom w:val="single" w:sz="12" w:space="0" w:color="000000"/>
+          <w:right w:val="single" w:sz="12" w:space="0" w:color="000000"/>
+          <w:insideH w:val="single" w:sz="6" w:space="0" w:color="000000"/>
+          <w:insideV w:val="single" w:sz="6" w:space="0" w:color="000000"/>
+        </w:tblBorders>
+        <w:tblLayout w:type="fixed"/>
+        <w:tblLook w:val="0000" w:firstRow="0" w:lastRow="0" w:firstColumn="0" w:lastColumn="0" w:noHBand="0" w:noVBand="0"/>
+      </w:tblPr>
+      <w:tblGrid>
+        <w:gridCol w:w="2160"/>
+        <w:gridCol w:w="1170"/>
+        <w:gridCol w:w="4954"/>
+        <w:gridCol w:w="1584"/>
+      </w:tblGrid>
+      <w:tr>
+        <w:tc>
+          <w:tcPr>
+            <w:tcW w:w="2160" w:type="dxa"/>
+            <w:tcBorders>
+              <w:top w:val="single" w:sz="12" w:space="0" w:color="000000"/>
+              <w:bottom w:val="single" w:sz="12" w:space="0" w:color="000000"/>
+            </w:tcBorders>
+          </w:tcPr>
+          <w:p>
+            <w:pPr>
+              <w:spacing w:before="40" w:after="40"/>
+            </w:pPr>
+            <w:r>
+              <w:rPr>
+                <w:b/>
+              </w:rPr>
+              <w:t>Name</w:t>
+            </w:r>
+          </w:p>
+        </w:tc>
+        <w:tc>
+          <w:tcPr>
+            <w:tcW w:w="1170" w:type="dxa"/>
+            <w:tcBorders>
+              <w:top w:val="single" w:sz="12" w:space="0" w:color="000000"/>
+              <w:bottom w:val="single" w:sz="12" w:space="0" w:color="000000"/>
+            </w:tcBorders>
+          </w:tcPr>
+          <w:p>
+            <w:pPr>
+              <w:spacing w:before="40" w:after="40"/>
+            </w:pPr>
+            <w:r>
+              <w:rPr>
+                <w:b/>
+              </w:rPr>
+              <w:t>Date</w:t>
+            </w:r>
+          </w:p>
+        </w:tc>
+        <w:tc>
+          <w:tcPr>
+            <w:tcW w:w="4954" w:type="dxa"/>
+            <w:tcBorders>
+              <w:top w:val="single" w:sz="12" w:space="0" w:color="000000"/>
+              <w:bottom w:val="single" w:sz="12" w:space="0" w:color="000000"/>
+            </w:tcBorders>
+          </w:tcPr>
+          <w:p>
+            <w:pPr>
+              <w:spacing w:before="40" w:after="40"/>
+            </w:pPr>
+            <w:r>
+              <w:rPr>
+                <w:b/>
+              </w:rPr>
+              <w:t>Reason for Changes</w:t>
+            </w:r>
+          </w:p>
+        </w:tc>
+        <w:tc>
+          <w:tcPr>
+            <w:tcW w:w="1584" w:type="dxa"/>
+            <w:tcBorders>
+              <w:top w:val="single" w:sz="12" w:space="0" w:color="000000"/>
+              <w:bottom w:val="single" w:sz="12" w:space="0" w:color="000000"/>
+            </w:tcBorders>
+          </w:tcPr>
+          <w:p>
+            <w:pPr>
+              <w:spacing w:before="40" w:after="40"/>
+            </w:pPr>
+            <w:r>
+              <w:rPr>
+                <w:b/>
+              </w:rPr>
+              <w:t>Version</w:t>
+            </w:r>
+          </w:p>
+        </w:tc>
+      </w:tr>
+      <w:tr>
+        <w:tc>
+          <w:tcPr>
+            <w:tcW w:w="2160" w:type="dxa"/>
+            <w:tcBorders>
+              <w:top w:val="nil"/>
+            </w:tcBorders>
+          </w:tcPr>
+          <w:p>
+            <w:pPr>
+              <w:spacing w:before="40" w:after="40"/>
+            </w:pPr>
+          </w:p>
+        </w:tc>
+        <w:tc>
+          <w:tcPr>
+            <w:tcW w:w="1170" w:type="dxa"/>
+            <w:tcBorders>
+              <w:top w:val="nil"/>
+            </w:tcBorders>
+          </w:tcPr>
+          <w:p>
+            <w:pPr>
+              <w:spacing w:before="40" w:after="40"/>
+            </w:pPr>
+          </w:p>
+        </w:tc>
+        <w:tc>
+          <w:tcPr>
+            <w:tcW w:w="4954" w:type="dxa"/>
+            <w:tcBorders>
+              <w:top w:val="nil"/>
+            </w:tcBorders>
+          </w:tcPr>
+          <w:p>
+            <w:pPr>
+              <w:spacing w:before="40" w:after="40"/>
+            </w:pPr>
+          </w:p>
+        </w:tc>
+        <w:tc>
+          <w:tcPr>
+            <w:tcW w:w="1584" w:type="dxa"/>
+            <w:tcBorders>
+              <w:top w:val="nil"/>
+            </w:tcBorders>
+          </w:tcPr>
+          <w:p>
+            <w:pPr>
+              <w:spacing w:before="40" w:after="40"/>
+            </w:pPr>
+          </w:p>
+        </w:tc>
+      </w:tr>
+      <w:tr>
+        <w:tc>
+          <w:tcPr>
+            <w:tcW w:w="2160" w:type="dxa"/>
+            <w:tcBorders>
+              <w:top w:val="nil"/>
+            </w:tcBorders>
+          </w:tcPr>
+          <w:p>
+            <w:pPr>
+              <w:spacing w:before="40" w:after="40"/>
+            </w:pPr>
+            <w:r>
+              <w:t>Franco Wong</w:t>
+            </w:r>
+          </w:p>
+        </w:tc>
+        <w:tc>
+          <w:tcPr>
+            <w:tcW w:w="1170" w:type="dxa"/>
+            <w:tcBorders>
+              <w:top w:val="nil"/>
+            </w:tcBorders>
+          </w:tcPr>
+          <w:p>
+            <w:pPr>
+              <w:spacing w:before="40" w:after="40"/>
+            </w:pPr>
+            <w:r>
+              <w:t>28/06/16</w:t>
+            </w:r>
+          </w:p>
+        </w:tc>
+        <w:tc>
+          <w:tcPr>
+            <w:tcW w:w="4954" w:type="dxa"/>
+            <w:tcBorders>
+              <w:top w:val="nil"/>
+            </w:tcBorders>
+          </w:tcPr>
+          <w:p>
+            <w:pPr>
+              <w:spacing w:before="40" w:after="40"/>
+            </w:pPr>
+            <w:r>
+              <w:t>Added User UML</w:t>
+            </w:r>
+          </w:p>
+        </w:tc>
+        <w:tc>
+          <w:tcPr>
+            <w:tcW w:w="1584" w:type="dxa"/>
+            <w:tcBorders>
+              <w:top w:val="nil"/>
+            </w:tcBorders>
+          </w:tcPr>
+          <w:p>
+            <w:pPr>
+              <w:spacing w:before="40" w:after="40"/>
+            </w:pPr>
+          </w:p>
+        </w:tc>
+      </w:tr>
+      <w:tr>
+        <w:tc>
+          <w:tcPr>
+            <w:tcW w:w="2160" w:type="dxa"/>
+            <w:tcBorders>
+              <w:top w:val="nil"/>
+            </w:tcBorders>
+          </w:tcPr>
+          <w:p>
+            <w:pPr>
+              <w:spacing w:before="40" w:after="40"/>
+            </w:pPr>
+            <w:r>
+              <w:t>Kieran O’Driscoll</w:t>
+            </w:r>
+          </w:p>
+        </w:tc>
+        <w:tc>
+          <w:tcPr>
+            <w:tcW w:w="1170" w:type="dxa"/>
+            <w:tcBorders>
+              <w:top w:val="nil"/>
+            </w:tcBorders>
+          </w:tcPr>
+          <w:p>
+            <w:pPr>
+              <w:spacing w:before="40" w:after="40"/>
+            </w:pPr>
+            <w:r>
+              <w:t>28/06/16</w:t>
+            </w:r>
+          </w:p>
+        </w:tc>
+        <w:tc>
+          <w:tcPr>
+            <w:tcW w:w="4954" w:type="dxa"/>
+            <w:tcBorders>
+              <w:top w:val="nil"/>
+            </w:tcBorders>
+          </w:tcPr>
+          <w:p>
+            <w:pPr>
+              <w:spacing w:before="40" w:after="40"/>
+            </w:pPr>
+            <w:r>
+              <w:t>Added UML Diagrams</w:t>
+            </w:r>
+          </w:p>
+        </w:tc>
+        <w:tc>
+          <w:tcPr>
+            <w:tcW w:w="1584" w:type="dxa"/>
+            <w:tcBorders>
+              <w:top w:val="nil"/>
+            </w:tcBorders>
+          </w:tcPr>
+          <w:p>
+            <w:pPr>
+              <w:spacing w:before="40" w:after="40"/>
+            </w:pPr>
+          </w:p>
+        </w:tc>
+      </w:tr>
+      <w:tr>
+        <w:tc>
+          <w:tcPr>
+            <w:tcW w:w="2160" w:type="dxa"/>
+            <w:tcBorders>
+              <w:bottom w:val="single" w:sz="12" w:space="0" w:color="000000"/>
+            </w:tcBorders>
+          </w:tcPr>
+          <w:p>
+            <w:pPr>
+              <w:spacing w:before="40" w:after="40"/>
+            </w:pPr>
+            <w:r>
+              <w:t xml:space="preserve">Michael </w:t>
+            </w:r>
+            <w:proofErr w:type="spellStart"/>
+            <w:r>
+              <w:t>Roher</w:t>
+            </w:r>
+            <w:proofErr w:type="spellEnd"/>
+          </w:p>
+        </w:tc>
+        <w:tc>
+          <w:tcPr>
+            <w:tcW w:w="1170" w:type="dxa"/>
+            <w:tcBorders>
+              <w:bottom w:val="single" w:sz="12" w:space="0" w:color="000000"/>
+            </w:tcBorders>
+          </w:tcPr>
+          <w:p>
+            <w:pPr>
+              <w:spacing w:before="40" w:after="40"/>
+            </w:pPr>
+            <w:r>
+              <w:t>27</w:t>
+            </w:r>
+            <w:r>
+              <w:t>/06/16</w:t>
+            </w:r>
+          </w:p>
+        </w:tc>
+        <w:tc>
+          <w:tcPr>
+            <w:tcW w:w="4954" w:type="dxa"/>
+            <w:tcBorders>
+              <w:bottom w:val="single" w:sz="12" w:space="0" w:color="000000"/>
+            </w:tcBorders>
+          </w:tcPr>
+          <w:p>
+            <w:pPr>
+              <w:spacing w:before="40" w:after="40"/>
+            </w:pPr>
+            <w:r>
+              <w:t>Added Editor Description</w:t>
+            </w:r>
+          </w:p>
+        </w:tc>
+        <w:tc>
+          <w:tcPr>
+            <w:tcW w:w="1584" w:type="dxa"/>
+            <w:tcBorders>
+              <w:bottom w:val="single" w:sz="12" w:space="0" w:color="000000"/>
+            </w:tcBorders>
+          </w:tcPr>
+          <w:p>
+            <w:pPr>
+              <w:spacing w:before="40" w:after="40"/>
+            </w:pPr>
+          </w:p>
+        </w:tc>
+      </w:tr>
+      <w:tr>
+        <w:tc>
+          <w:tcPr>
+            <w:tcW w:w="2160" w:type="dxa"/>
+            <w:tcBorders>
+              <w:bottom w:val="single" w:sz="12" w:space="0" w:color="000000"/>
+            </w:tcBorders>
+          </w:tcPr>
+          <w:p>
+            <w:pPr>
+              <w:spacing w:before="40" w:after="40"/>
+            </w:pPr>
+            <w:r>
+              <w:t>Kieran O’Driscoll</w:t>
+            </w:r>
+          </w:p>
+        </w:tc>
+        <w:tc>
+          <w:tcPr>
+            <w:tcW w:w="1170" w:type="dxa"/>
+            <w:tcBorders>
+              <w:bottom w:val="single" w:sz="12" w:space="0" w:color="000000"/>
+            </w:tcBorders>
+          </w:tcPr>
+          <w:p>
+            <w:pPr>
+              <w:spacing w:before="40" w:after="40"/>
+            </w:pPr>
+            <w:r>
+              <w:t>27/06/16</w:t>
+            </w:r>
+          </w:p>
+        </w:tc>
+        <w:tc>
+          <w:tcPr>
+            <w:tcW w:w="4954" w:type="dxa"/>
+            <w:tcBorders>
+              <w:bottom w:val="single" w:sz="12" w:space="0" w:color="000000"/>
+            </w:tcBorders>
+          </w:tcPr>
+          <w:p>
+            <w:pPr>
+              <w:spacing w:before="40" w:after="40"/>
+            </w:pPr>
+            <w:r>
+              <w:t>Initial Draft</w:t>
+            </w:r>
+          </w:p>
+        </w:tc>
+        <w:tc>
+          <w:tcPr>
+            <w:tcW w:w="1584" w:type="dxa"/>
+            <w:tcBorders>
+              <w:bottom w:val="single" w:sz="12" w:space="0" w:color="000000"/>
+            </w:tcBorders>
+          </w:tcPr>
+          <w:p>
+            <w:pPr>
+              <w:spacing w:before="40" w:after="40"/>
+            </w:pPr>
+            <w:r>
+              <w:t>v0.1</w:t>
+            </w:r>
+          </w:p>
+        </w:tc>
+      </w:tr>
+    </w:tbl>
+    <w:p>
+      <w:pPr>
+        <w:rPr>
+          <w:b/>
+          <w:sz w:val="36"/>
+          <w:szCs w:val="36"/>
+        </w:rPr>
+      </w:pPr>
+      <w:bookmarkStart w:id="2" w:name="h.3znysh7" w:colFirst="0" w:colLast="0"/>
+      <w:bookmarkEnd w:id="2"/>
+      <w:r>
+        <w:br w:type="page"/>
+      </w:r>
+    </w:p>
+    <w:p>
+      <w:pPr>
+        <w:contextualSpacing/>
+        <w:rPr>
+          <w:b/>
+        </w:rPr>
+      </w:pPr>
+    </w:p>
+    <w:p>
+      <w:pPr>
         <w:numPr>
           <w:ilvl w:val="0"/>
           <w:numId w:val="5"/>
         </w:numPr>
         <w:ind w:hanging="360"/>
         <w:contextualSpacing/>
-      </w:pPr>
-      <w:r>
-        <w:rPr>
-          <w:b/>
+        <w:rPr>
+          <w:rFonts w:ascii="Times New Roman" w:hAnsi="Times New Roman" w:cs="Times New Roman"/>
+          <w:b/>
+          <w:sz w:val="36"/>
+          <w:szCs w:val="36"/>
+        </w:rPr>
+      </w:pPr>
+      <w:r>
+        <w:rPr>
+          <w:rFonts w:ascii="Times New Roman" w:hAnsi="Times New Roman" w:cs="Times New Roman"/>
+          <w:b/>
+          <w:sz w:val="36"/>
+          <w:szCs w:val="36"/>
         </w:rPr>
         <w:t>Introduction</w:t>
       </w:r>
@@ -27,11 +715,29 @@
         </w:numPr>
         <w:ind w:hanging="360"/>
         <w:contextualSpacing/>
-      </w:pPr>
-      <w:r>
+        <w:rPr>
+          <w:rFonts w:ascii="Times New Roman" w:hAnsi="Times New Roman" w:cs="Times New Roman"/>
+          <w:b/>
+          <w:sz w:val="28"/>
+          <w:szCs w:val="28"/>
+        </w:rPr>
+      </w:pPr>
+      <w:r>
+        <w:rPr>
+          <w:rFonts w:ascii="Times New Roman" w:hAnsi="Times New Roman" w:cs="Times New Roman"/>
+          <w:b/>
+          <w:sz w:val="28"/>
+          <w:szCs w:val="28"/>
+        </w:rPr>
         <w:t>Purpose</w:t>
       </w:r>
       <w:r>
+        <w:rPr>
+          <w:rFonts w:ascii="Times New Roman" w:hAnsi="Times New Roman" w:cs="Times New Roman"/>
+          <w:b/>
+          <w:sz w:val="28"/>
+          <w:szCs w:val="28"/>
+        </w:rPr>
         <w:br/>
       </w:r>
     </w:p>
@@ -62,6 +768,12 @@
         <w:contextualSpacing/>
       </w:pPr>
       <w:r>
+        <w:rPr>
+          <w:rFonts w:ascii="Times New Roman" w:hAnsi="Times New Roman" w:cs="Times New Roman"/>
+          <w:b/>
+          <w:sz w:val="28"/>
+          <w:szCs w:val="28"/>
+        </w:rPr>
         <w:t>Scope</w:t>
       </w:r>
       <w:r>
@@ -84,8 +796,20 @@
         </w:numPr>
         <w:ind w:hanging="360"/>
         <w:contextualSpacing/>
-      </w:pPr>
-      <w:r>
+        <w:rPr>
+          <w:rFonts w:ascii="Times New Roman" w:hAnsi="Times New Roman" w:cs="Times New Roman"/>
+          <w:b/>
+          <w:sz w:val="28"/>
+          <w:szCs w:val="28"/>
+        </w:rPr>
+      </w:pPr>
+      <w:r>
+        <w:rPr>
+          <w:rFonts w:ascii="Times New Roman" w:hAnsi="Times New Roman" w:cs="Times New Roman"/>
+          <w:b/>
+          <w:sz w:val="28"/>
+          <w:szCs w:val="28"/>
+        </w:rPr>
         <w:t>Definitions, Acronyms and Abbreviations</w:t>
       </w:r>
     </w:p>
@@ -152,8 +876,20 @@
         </w:numPr>
         <w:ind w:hanging="360"/>
         <w:contextualSpacing/>
-      </w:pPr>
-      <w:r>
+        <w:rPr>
+          <w:rFonts w:ascii="Times New Roman" w:hAnsi="Times New Roman" w:cs="Times New Roman"/>
+          <w:b/>
+          <w:sz w:val="28"/>
+          <w:szCs w:val="28"/>
+        </w:rPr>
+      </w:pPr>
+      <w:r>
+        <w:rPr>
+          <w:rFonts w:ascii="Times New Roman" w:hAnsi="Times New Roman" w:cs="Times New Roman"/>
+          <w:b/>
+          <w:sz w:val="28"/>
+          <w:szCs w:val="28"/>
+        </w:rPr>
         <w:t>References</w:t>
       </w:r>
     </w:p>
@@ -174,7 +910,7 @@
       <w:r>
         <w:tab/>
       </w:r>
-      <w:hyperlink r:id="rId7">
+      <w:hyperlink r:id="rId8">
         <w:r>
           <w:rPr>
             <w:color w:val="1155CC"/>
@@ -195,10 +931,19 @@
         </w:numPr>
         <w:ind w:hanging="360"/>
         <w:contextualSpacing/>
-      </w:pPr>
-      <w:r>
-        <w:rPr>
-          <w:b/>
+        <w:rPr>
+          <w:rFonts w:ascii="Times New Roman" w:hAnsi="Times New Roman" w:cs="Times New Roman"/>
+          <w:b/>
+          <w:sz w:val="36"/>
+          <w:szCs w:val="36"/>
+        </w:rPr>
+      </w:pPr>
+      <w:r>
+        <w:rPr>
+          <w:rFonts w:ascii="Times New Roman" w:hAnsi="Times New Roman" w:cs="Times New Roman"/>
+          <w:b/>
+          <w:sz w:val="36"/>
+          <w:szCs w:val="36"/>
         </w:rPr>
         <w:t>Functional Requirements</w:t>
       </w:r>
@@ -225,8 +970,20 @@
         </w:numPr>
         <w:ind w:hanging="360"/>
         <w:contextualSpacing/>
-      </w:pPr>
-      <w:r>
+        <w:rPr>
+          <w:rFonts w:ascii="Times New Roman" w:hAnsi="Times New Roman" w:cs="Times New Roman"/>
+          <w:b/>
+          <w:sz w:val="28"/>
+          <w:szCs w:val="28"/>
+        </w:rPr>
+      </w:pPr>
+      <w:r>
+        <w:rPr>
+          <w:rFonts w:ascii="Times New Roman" w:hAnsi="Times New Roman" w:cs="Times New Roman"/>
+          <w:b/>
+          <w:sz w:val="28"/>
+          <w:szCs w:val="28"/>
+        </w:rPr>
         <w:t>Editor</w:t>
       </w:r>
     </w:p>
@@ -236,10 +993,22 @@
           <w:ilvl w:val="2"/>
           <w:numId w:val="5"/>
         </w:numPr>
-        <w:ind w:hanging="360"/>
-        <w:contextualSpacing/>
-      </w:pPr>
-      <w:r>
+        <w:ind w:left="1440" w:hanging="180"/>
+        <w:contextualSpacing/>
+        <w:rPr>
+          <w:rFonts w:ascii="Times New Roman" w:hAnsi="Times New Roman" w:cs="Times New Roman"/>
+          <w:b/>
+          <w:sz w:val="24"/>
+          <w:szCs w:val="24"/>
+        </w:rPr>
+      </w:pPr>
+      <w:r>
+        <w:rPr>
+          <w:rFonts w:ascii="Times New Roman" w:hAnsi="Times New Roman" w:cs="Times New Roman"/>
+          <w:b/>
+          <w:sz w:val="24"/>
+          <w:szCs w:val="24"/>
+        </w:rPr>
         <w:t>Introduction</w:t>
       </w:r>
     </w:p>
@@ -251,11 +1020,8 @@
     </w:p>
     <w:p>
       <w:r>
-        <w:t xml:space="preserve">This structure was selected to emphasize performance, maintainability and ease of use. Performance will be improved as the most intensive process would be extracting the individual elements out of the large string. The block approach allows the application to receive the individual elements and thus, no extraction is required. Maintainability is emphasized as the </w:t>
-      </w:r>
-      <w:r>
         <w:lastRenderedPageBreak/>
-        <w:t>large string approach would be mainly dependent on a 3rd party WYSIWYG editor where the output could change without notice. If the string approach was selected, an update to that editor could break the entire application. Additionally, future developers succeeding the current CP317 class would be able to extend the database and functionality more simply. Lastly, the Ease of Use would be simplified as the users will not be expected to write HTML or Markdown syntax.</w:t>
+        <w:t>This structure was selected to emphasize performance, maintainability and ease of use. Performance will be improved as the most intensive process would be extracting the individual elements out of the large string. The block approach allows the application to receive the individual elements and thus, no extraction is required. Maintainability is emphasized as the large string approach would be mainly dependent on a 3rd party WYSIWYG editor where the output could change without notice. If the string approach was selected, an update to that editor could break the entire application. Additionally, future developers succeeding the current CP317 class would be able to extend the database and functionality more simply. Lastly, the Ease of Use would be simplified as the users will not be expected to write HTML or Markdown syntax.</w:t>
       </w:r>
     </w:p>
     <w:p>
@@ -269,10 +1035,22 @@
           <w:ilvl w:val="2"/>
           <w:numId w:val="5"/>
         </w:numPr>
-        <w:ind w:hanging="360"/>
-        <w:contextualSpacing/>
-      </w:pPr>
-      <w:r>
+        <w:ind w:left="1440" w:hanging="180"/>
+        <w:contextualSpacing/>
+        <w:rPr>
+          <w:rFonts w:ascii="Times New Roman" w:hAnsi="Times New Roman" w:cs="Times New Roman"/>
+          <w:b/>
+          <w:sz w:val="24"/>
+          <w:szCs w:val="24"/>
+        </w:rPr>
+      </w:pPr>
+      <w:r>
+        <w:rPr>
+          <w:rFonts w:ascii="Times New Roman" w:hAnsi="Times New Roman" w:cs="Times New Roman"/>
+          <w:b/>
+          <w:sz w:val="24"/>
+          <w:szCs w:val="24"/>
+        </w:rPr>
         <w:t>Inputs</w:t>
       </w:r>
     </w:p>
@@ -282,10 +1060,22 @@
           <w:ilvl w:val="2"/>
           <w:numId w:val="5"/>
         </w:numPr>
-        <w:ind w:hanging="360"/>
-        <w:contextualSpacing/>
-      </w:pPr>
-      <w:r>
+        <w:ind w:left="1440" w:hanging="180"/>
+        <w:contextualSpacing/>
+        <w:rPr>
+          <w:rFonts w:ascii="Times New Roman" w:hAnsi="Times New Roman" w:cs="Times New Roman"/>
+          <w:b/>
+          <w:sz w:val="24"/>
+          <w:szCs w:val="24"/>
+        </w:rPr>
+      </w:pPr>
+      <w:r>
+        <w:rPr>
+          <w:rFonts w:ascii="Times New Roman" w:hAnsi="Times New Roman" w:cs="Times New Roman"/>
+          <w:b/>
+          <w:sz w:val="24"/>
+          <w:szCs w:val="24"/>
+        </w:rPr>
         <w:t>Processing</w:t>
       </w:r>
     </w:p>
@@ -295,10 +1085,22 @@
           <w:ilvl w:val="2"/>
           <w:numId w:val="5"/>
         </w:numPr>
-        <w:ind w:hanging="360"/>
-        <w:contextualSpacing/>
-      </w:pPr>
-      <w:r>
+        <w:ind w:left="1440" w:hanging="180"/>
+        <w:contextualSpacing/>
+        <w:rPr>
+          <w:rFonts w:ascii="Times New Roman" w:hAnsi="Times New Roman" w:cs="Times New Roman"/>
+          <w:b/>
+          <w:sz w:val="24"/>
+          <w:szCs w:val="24"/>
+        </w:rPr>
+      </w:pPr>
+      <w:r>
+        <w:rPr>
+          <w:rFonts w:ascii="Times New Roman" w:hAnsi="Times New Roman" w:cs="Times New Roman"/>
+          <w:b/>
+          <w:sz w:val="24"/>
+          <w:szCs w:val="24"/>
+        </w:rPr>
         <w:t>Outputs</w:t>
       </w:r>
     </w:p>
@@ -310,8 +1112,20 @@
         </w:numPr>
         <w:ind w:hanging="360"/>
         <w:contextualSpacing/>
-      </w:pPr>
-      <w:r>
+        <w:rPr>
+          <w:rFonts w:ascii="Times New Roman" w:hAnsi="Times New Roman" w:cs="Times New Roman"/>
+          <w:b/>
+          <w:sz w:val="28"/>
+          <w:szCs w:val="28"/>
+        </w:rPr>
+      </w:pPr>
+      <w:r>
+        <w:rPr>
+          <w:rFonts w:ascii="Times New Roman" w:hAnsi="Times New Roman" w:cs="Times New Roman"/>
+          <w:b/>
+          <w:sz w:val="28"/>
+          <w:szCs w:val="28"/>
+        </w:rPr>
         <w:t>&lt;Functional Requirement or Feature #2&gt;</w:t>
       </w:r>
     </w:p>
@@ -321,10 +1135,22 @@
           <w:ilvl w:val="2"/>
           <w:numId w:val="5"/>
         </w:numPr>
-        <w:ind w:hanging="360"/>
-        <w:contextualSpacing/>
-      </w:pPr>
-      <w:r>
+        <w:ind w:left="1440" w:hanging="180"/>
+        <w:contextualSpacing/>
+        <w:rPr>
+          <w:rFonts w:ascii="Times New Roman" w:hAnsi="Times New Roman" w:cs="Times New Roman"/>
+          <w:b/>
+          <w:sz w:val="24"/>
+          <w:szCs w:val="24"/>
+        </w:rPr>
+      </w:pPr>
+      <w:r>
+        <w:rPr>
+          <w:rFonts w:ascii="Times New Roman" w:hAnsi="Times New Roman" w:cs="Times New Roman"/>
+          <w:b/>
+          <w:sz w:val="24"/>
+          <w:szCs w:val="24"/>
+        </w:rPr>
         <w:t>Introductions</w:t>
       </w:r>
     </w:p>
@@ -334,10 +1160,22 @@
           <w:ilvl w:val="2"/>
           <w:numId w:val="5"/>
         </w:numPr>
-        <w:ind w:hanging="360"/>
-        <w:contextualSpacing/>
-      </w:pPr>
-      <w:r>
+        <w:ind w:left="1440" w:hanging="180"/>
+        <w:contextualSpacing/>
+        <w:rPr>
+          <w:rFonts w:ascii="Times New Roman" w:hAnsi="Times New Roman" w:cs="Times New Roman"/>
+          <w:b/>
+          <w:sz w:val="24"/>
+          <w:szCs w:val="24"/>
+        </w:rPr>
+      </w:pPr>
+      <w:r>
+        <w:rPr>
+          <w:rFonts w:ascii="Times New Roman" w:hAnsi="Times New Roman" w:cs="Times New Roman"/>
+          <w:b/>
+          <w:sz w:val="24"/>
+          <w:szCs w:val="24"/>
+        </w:rPr>
         <w:t>Inputs</w:t>
       </w:r>
     </w:p>
@@ -347,10 +1185,22 @@
           <w:ilvl w:val="2"/>
           <w:numId w:val="5"/>
         </w:numPr>
-        <w:ind w:hanging="360"/>
-        <w:contextualSpacing/>
-      </w:pPr>
-      <w:r>
+        <w:ind w:left="1440" w:hanging="180"/>
+        <w:contextualSpacing/>
+        <w:rPr>
+          <w:rFonts w:ascii="Times New Roman" w:hAnsi="Times New Roman" w:cs="Times New Roman"/>
+          <w:b/>
+          <w:sz w:val="24"/>
+          <w:szCs w:val="24"/>
+        </w:rPr>
+      </w:pPr>
+      <w:r>
+        <w:rPr>
+          <w:rFonts w:ascii="Times New Roman" w:hAnsi="Times New Roman" w:cs="Times New Roman"/>
+          <w:b/>
+          <w:sz w:val="24"/>
+          <w:szCs w:val="24"/>
+        </w:rPr>
         <w:t>Processing</w:t>
       </w:r>
     </w:p>
@@ -360,10 +1210,22 @@
           <w:ilvl w:val="2"/>
           <w:numId w:val="5"/>
         </w:numPr>
-        <w:ind w:hanging="360"/>
-        <w:contextualSpacing/>
-      </w:pPr>
-      <w:r>
+        <w:ind w:left="1440" w:hanging="180"/>
+        <w:contextualSpacing/>
+        <w:rPr>
+          <w:rFonts w:ascii="Times New Roman" w:hAnsi="Times New Roman" w:cs="Times New Roman"/>
+          <w:b/>
+          <w:sz w:val="24"/>
+          <w:szCs w:val="24"/>
+        </w:rPr>
+      </w:pPr>
+      <w:r>
+        <w:rPr>
+          <w:rFonts w:ascii="Times New Roman" w:hAnsi="Times New Roman" w:cs="Times New Roman"/>
+          <w:b/>
+          <w:sz w:val="24"/>
+          <w:szCs w:val="24"/>
+        </w:rPr>
         <w:t>Outputs</w:t>
       </w:r>
     </w:p>
@@ -376,14 +1238,31 @@
         <w:ind w:hanging="360"/>
         <w:contextualSpacing/>
         <w:rPr>
-          <w:b/>
-        </w:rPr>
-      </w:pPr>
-      <w:r>
-        <w:rPr>
-          <w:b/>
-        </w:rPr>
-        <w:t>Non-Functional Requirements</w:t>
+          <w:rFonts w:ascii="Times New Roman" w:hAnsi="Times New Roman" w:cs="Times New Roman"/>
+          <w:b/>
+          <w:sz w:val="36"/>
+          <w:szCs w:val="36"/>
+        </w:rPr>
+      </w:pPr>
+      <w:r>
+        <w:rPr>
+          <w:rFonts w:ascii="Times New Roman" w:hAnsi="Times New Roman" w:cs="Times New Roman"/>
+          <w:b/>
+          <w:sz w:val="36"/>
+          <w:szCs w:val="36"/>
+        </w:rPr>
+        <w:t>Non-Functional Requi</w:t>
+      </w:r>
+      <w:bookmarkStart w:id="3" w:name="_GoBack"/>
+      <w:bookmarkEnd w:id="3"/>
+      <w:r>
+        <w:rPr>
+          <w:rFonts w:ascii="Times New Roman" w:hAnsi="Times New Roman" w:cs="Times New Roman"/>
+          <w:b/>
+          <w:sz w:val="36"/>
+          <w:szCs w:val="36"/>
+        </w:rPr>
+        <w:t>rements</w:t>
       </w:r>
     </w:p>
     <w:p>
@@ -418,8 +1297,20 @@
         </w:numPr>
         <w:ind w:hanging="360"/>
         <w:contextualSpacing/>
-      </w:pPr>
-      <w:r>
+        <w:rPr>
+          <w:rFonts w:ascii="Times New Roman" w:hAnsi="Times New Roman" w:cs="Times New Roman"/>
+          <w:b/>
+          <w:sz w:val="28"/>
+          <w:szCs w:val="28"/>
+        </w:rPr>
+      </w:pPr>
+      <w:r>
+        <w:rPr>
+          <w:rFonts w:ascii="Times New Roman" w:hAnsi="Times New Roman" w:cs="Times New Roman"/>
+          <w:b/>
+          <w:sz w:val="28"/>
+          <w:szCs w:val="28"/>
+        </w:rPr>
         <w:t>Performance</w:t>
       </w:r>
     </w:p>
@@ -431,8 +1322,20 @@
         </w:numPr>
         <w:ind w:hanging="360"/>
         <w:contextualSpacing/>
-      </w:pPr>
-      <w:r>
+        <w:rPr>
+          <w:rFonts w:ascii="Times New Roman" w:hAnsi="Times New Roman" w:cs="Times New Roman"/>
+          <w:b/>
+          <w:sz w:val="28"/>
+          <w:szCs w:val="28"/>
+        </w:rPr>
+      </w:pPr>
+      <w:r>
+        <w:rPr>
+          <w:rFonts w:ascii="Times New Roman" w:hAnsi="Times New Roman" w:cs="Times New Roman"/>
+          <w:b/>
+          <w:sz w:val="28"/>
+          <w:szCs w:val="28"/>
+        </w:rPr>
         <w:t>Reliability</w:t>
       </w:r>
     </w:p>
@@ -504,8 +1407,20 @@
         </w:numPr>
         <w:ind w:hanging="360"/>
         <w:contextualSpacing/>
-      </w:pPr>
-      <w:r>
+        <w:rPr>
+          <w:rFonts w:ascii="Times New Roman" w:hAnsi="Times New Roman" w:cs="Times New Roman"/>
+          <w:b/>
+          <w:sz w:val="28"/>
+          <w:szCs w:val="28"/>
+        </w:rPr>
+      </w:pPr>
+      <w:r>
+        <w:rPr>
+          <w:rFonts w:ascii="Times New Roman" w:hAnsi="Times New Roman" w:cs="Times New Roman"/>
+          <w:b/>
+          <w:sz w:val="28"/>
+          <w:szCs w:val="28"/>
+        </w:rPr>
         <w:t>Availability</w:t>
       </w:r>
     </w:p>
@@ -517,8 +1432,20 @@
         </w:numPr>
         <w:ind w:hanging="360"/>
         <w:contextualSpacing/>
-      </w:pPr>
-      <w:r>
+        <w:rPr>
+          <w:rFonts w:ascii="Times New Roman" w:hAnsi="Times New Roman" w:cs="Times New Roman"/>
+          <w:b/>
+          <w:sz w:val="28"/>
+          <w:szCs w:val="28"/>
+        </w:rPr>
+      </w:pPr>
+      <w:r>
+        <w:rPr>
+          <w:rFonts w:ascii="Times New Roman" w:hAnsi="Times New Roman" w:cs="Times New Roman"/>
+          <w:b/>
+          <w:sz w:val="28"/>
+          <w:szCs w:val="28"/>
+        </w:rPr>
         <w:t>Portability</w:t>
       </w:r>
     </w:p>
@@ -530,8 +1457,20 @@
         </w:numPr>
         <w:ind w:hanging="360"/>
         <w:contextualSpacing/>
-      </w:pPr>
-      <w:r>
+        <w:rPr>
+          <w:rFonts w:ascii="Times New Roman" w:hAnsi="Times New Roman" w:cs="Times New Roman"/>
+          <w:b/>
+          <w:sz w:val="28"/>
+          <w:szCs w:val="28"/>
+        </w:rPr>
+      </w:pPr>
+      <w:r>
+        <w:rPr>
+          <w:rFonts w:ascii="Times New Roman" w:hAnsi="Times New Roman" w:cs="Times New Roman"/>
+          <w:b/>
+          <w:sz w:val="28"/>
+          <w:szCs w:val="28"/>
+        </w:rPr>
         <w:t>Security</w:t>
       </w:r>
     </w:p>
@@ -583,8 +1522,20 @@
         </w:numPr>
         <w:ind w:hanging="360"/>
         <w:contextualSpacing/>
-      </w:pPr>
-      <w:r>
+        <w:rPr>
+          <w:rFonts w:ascii="Times New Roman" w:hAnsi="Times New Roman" w:cs="Times New Roman"/>
+          <w:b/>
+          <w:sz w:val="28"/>
+          <w:szCs w:val="28"/>
+        </w:rPr>
+      </w:pPr>
+      <w:r>
+        <w:rPr>
+          <w:rFonts w:ascii="Times New Roman" w:hAnsi="Times New Roman" w:cs="Times New Roman"/>
+          <w:b/>
+          <w:sz w:val="28"/>
+          <w:szCs w:val="28"/>
+        </w:rPr>
         <w:t>Maintainability</w:t>
       </w:r>
     </w:p>
@@ -616,13 +1567,20 @@
         <w:ind w:hanging="360"/>
         <w:contextualSpacing/>
         <w:rPr>
-          <w:b/>
-        </w:rPr>
-      </w:pPr>
-      <w:r>
-        <w:rPr>
-          <w:b/>
-        </w:rPr>
+          <w:rFonts w:ascii="Times New Roman" w:hAnsi="Times New Roman" w:cs="Times New Roman"/>
+          <w:b/>
+          <w:sz w:val="36"/>
+          <w:szCs w:val="36"/>
+        </w:rPr>
+      </w:pPr>
+      <w:r>
+        <w:rPr>
+          <w:rFonts w:ascii="Times New Roman" w:hAnsi="Times New Roman" w:cs="Times New Roman"/>
+          <w:b/>
+          <w:sz w:val="36"/>
+          <w:szCs w:val="36"/>
+        </w:rPr>
+        <w:lastRenderedPageBreak/>
         <w:t>Use Cases</w:t>
       </w:r>
     </w:p>
@@ -636,6 +1594,12 @@
         <w:contextualSpacing/>
       </w:pPr>
       <w:r>
+        <w:rPr>
+          <w:rFonts w:ascii="Times New Roman" w:hAnsi="Times New Roman" w:cs="Times New Roman"/>
+          <w:b/>
+          <w:sz w:val="28"/>
+          <w:szCs w:val="28"/>
+        </w:rPr>
         <w:t>Front End Use Cases</w:t>
       </w:r>
       <w:r>
@@ -659,8 +1623,20 @@
         </w:numPr>
         <w:ind w:hanging="360"/>
         <w:contextualSpacing/>
-      </w:pPr>
-      <w:r>
+        <w:rPr>
+          <w:rFonts w:ascii="Times New Roman" w:hAnsi="Times New Roman" w:cs="Times New Roman"/>
+          <w:b/>
+          <w:sz w:val="28"/>
+          <w:szCs w:val="28"/>
+        </w:rPr>
+      </w:pPr>
+      <w:r>
+        <w:rPr>
+          <w:rFonts w:ascii="Times New Roman" w:hAnsi="Times New Roman" w:cs="Times New Roman"/>
+          <w:b/>
+          <w:sz w:val="28"/>
+          <w:szCs w:val="28"/>
+        </w:rPr>
         <w:t>Back End Use Cases</w:t>
       </w:r>
     </w:p>
@@ -670,7 +1646,6 @@
           <w:noProof/>
           <w:lang w:val="en-US" w:eastAsia="en-US"/>
         </w:rPr>
-        <w:lastRenderedPageBreak/>
         <w:drawing>
           <wp:inline distT="114300" distB="114300" distL="114300" distR="114300">
             <wp:extent cx="5943600" cy="5105400"/>
@@ -685,7 +1660,7 @@
                     <pic:cNvPicPr preferRelativeResize="0"/>
                   </pic:nvPicPr>
                   <pic:blipFill>
-                    <a:blip r:embed="rId8"/>
+                    <a:blip r:embed="rId9"/>
                     <a:srcRect/>
                     <a:stretch>
                       <a:fillRect/>
@@ -716,8 +1691,20 @@
         </w:numPr>
         <w:ind w:hanging="360"/>
         <w:contextualSpacing/>
-      </w:pPr>
-      <w:r>
+        <w:rPr>
+          <w:rFonts w:ascii="Times New Roman" w:hAnsi="Times New Roman" w:cs="Times New Roman"/>
+          <w:b/>
+          <w:sz w:val="28"/>
+          <w:szCs w:val="28"/>
+        </w:rPr>
+      </w:pPr>
+      <w:r>
+        <w:rPr>
+          <w:rFonts w:ascii="Times New Roman" w:hAnsi="Times New Roman" w:cs="Times New Roman"/>
+          <w:b/>
+          <w:sz w:val="28"/>
+          <w:szCs w:val="28"/>
+        </w:rPr>
         <w:t>SVG Diagram Use Cases</w:t>
       </w:r>
     </w:p>
@@ -730,12 +1717,18 @@
         <w:ind w:hanging="360"/>
         <w:contextualSpacing/>
         <w:rPr>
-          <w:b/>
-        </w:rPr>
-      </w:pPr>
-      <w:r>
-        <w:rPr>
-          <w:b/>
+          <w:rFonts w:ascii="Times New Roman" w:hAnsi="Times New Roman" w:cs="Times New Roman"/>
+          <w:b/>
+          <w:sz w:val="36"/>
+          <w:szCs w:val="36"/>
+        </w:rPr>
+      </w:pPr>
+      <w:r>
+        <w:rPr>
+          <w:rFonts w:ascii="Times New Roman" w:hAnsi="Times New Roman" w:cs="Times New Roman"/>
+          <w:b/>
+          <w:sz w:val="36"/>
+          <w:szCs w:val="36"/>
         </w:rPr>
         <w:t>UML Diagrams</w:t>
       </w:r>
@@ -750,6 +1743,12 @@
         <w:contextualSpacing/>
       </w:pPr>
       <w:r>
+        <w:rPr>
+          <w:rFonts w:ascii="Times New Roman" w:hAnsi="Times New Roman" w:cs="Times New Roman"/>
+          <w:b/>
+          <w:sz w:val="28"/>
+          <w:szCs w:val="28"/>
+        </w:rPr>
         <w:t>Front End UML Diagrams</w:t>
       </w:r>
       <w:r>
@@ -768,6 +1767,7 @@
         <w:br/>
       </w:r>
       <w:r>
+        <w:lastRenderedPageBreak/>
         <w:br/>
       </w:r>
       <w:r>
@@ -797,8 +1797,20 @@
         </w:numPr>
         <w:ind w:hanging="360"/>
         <w:contextualSpacing/>
-      </w:pPr>
-      <w:r>
+        <w:rPr>
+          <w:rFonts w:ascii="Times New Roman" w:hAnsi="Times New Roman" w:cs="Times New Roman"/>
+          <w:b/>
+          <w:sz w:val="28"/>
+          <w:szCs w:val="28"/>
+        </w:rPr>
+      </w:pPr>
+      <w:r>
+        <w:rPr>
+          <w:rFonts w:ascii="Times New Roman" w:hAnsi="Times New Roman" w:cs="Times New Roman"/>
+          <w:b/>
+          <w:sz w:val="28"/>
+          <w:szCs w:val="28"/>
+        </w:rPr>
         <w:t>Back End UML Diagrams</w:t>
       </w:r>
     </w:p>
@@ -807,7 +1819,6 @@
         <w:rPr>
           <w:b/>
         </w:rPr>
-        <w:lastRenderedPageBreak/>
         <w:t>Relationship Between Back-end Functions</w:t>
       </w:r>
       <w:r>
@@ -819,6 +1830,7 @@
       <w:r>
         <w:rPr>
           <w:noProof/>
+          <w:lang w:val="en-US" w:eastAsia="en-US"/>
         </w:rPr>
         <w:drawing>
           <wp:inline distT="114300" distB="114300" distL="114300" distR="114300" wp14:anchorId="296A0A1A" wp14:editId="64125286">
@@ -834,7 +1846,7 @@
                     <pic:cNvPicPr preferRelativeResize="0"/>
                   </pic:nvPicPr>
                   <pic:blipFill>
-                    <a:blip r:embed="rId9"/>
+                    <a:blip r:embed="rId10"/>
                     <a:srcRect/>
                     <a:stretch>
                       <a:fillRect/>
@@ -862,11 +1874,13 @@
         <w:rPr>
           <w:b/>
         </w:rPr>
+        <w:lastRenderedPageBreak/>
         <w:t>Article Class</w:t>
       </w:r>
       <w:r>
         <w:rPr>
           <w:noProof/>
+          <w:lang w:val="en-US" w:eastAsia="en-US"/>
         </w:rPr>
         <w:drawing>
           <wp:inline distT="114300" distB="114300" distL="114300" distR="114300" wp14:anchorId="37FB7215" wp14:editId="44545E9A">
@@ -882,7 +1896,7 @@
                     <pic:cNvPicPr preferRelativeResize="0"/>
                   </pic:nvPicPr>
                   <pic:blipFill>
-                    <a:blip r:embed="rId10"/>
+                    <a:blip r:embed="rId11"/>
                     <a:srcRect/>
                     <a:stretch>
                       <a:fillRect/>
@@ -910,7 +1924,6 @@
         <w:rPr>
           <w:b/>
         </w:rPr>
-        <w:lastRenderedPageBreak/>
         <w:br/>
       </w:r>
       <w:r>
@@ -932,6 +1945,7 @@
           <w:noProof/>
           <w:lang w:val="en-US" w:eastAsia="en-US"/>
         </w:rPr>
+        <w:lastRenderedPageBreak/>
         <w:drawing>
           <wp:inline distT="114300" distB="114300" distL="114300" distR="114300">
             <wp:extent cx="5181600" cy="3905250"/>
@@ -946,7 +1960,7 @@
                     <pic:cNvPicPr preferRelativeResize="0"/>
                   </pic:nvPicPr>
                   <pic:blipFill>
-                    <a:blip r:embed="rId11"/>
+                    <a:blip r:embed="rId12"/>
                     <a:srcRect/>
                     <a:stretch>
                       <a:fillRect/>
@@ -1004,7 +2018,7 @@
                     <pic:cNvPicPr/>
                   </pic:nvPicPr>
                   <pic:blipFill>
-                    <a:blip r:embed="rId12">
+                    <a:blip r:embed="rId13">
                       <a:extLst>
                         <a:ext uri="{28A0092B-C50C-407E-A947-70E740481C1C}">
                           <a14:useLocalDpi xmlns:a14="http://schemas.microsoft.com/office/drawing/2010/main" val="0"/>
@@ -1030,8 +2044,6 @@
           </wp:inline>
         </w:drawing>
       </w:r>
-      <w:bookmarkStart w:id="0" w:name="_GoBack"/>
-      <w:bookmarkEnd w:id="0"/>
     </w:p>
     <w:p/>
     <w:p>
@@ -1061,9 +2073,19 @@
       </w:pPr>
       <w:r>
         <w:rPr>
-          <w:b/>
-        </w:rPr>
-        <w:t xml:space="preserve">Appendices </w:t>
+          <w:rFonts w:ascii="Times New Roman" w:hAnsi="Times New Roman" w:cs="Times New Roman"/>
+          <w:b/>
+          <w:sz w:val="36"/>
+          <w:szCs w:val="36"/>
+        </w:rPr>
+        <w:lastRenderedPageBreak/>
+        <w:t>Appendices</w:t>
+      </w:r>
+      <w:r>
+        <w:rPr>
+          <w:b/>
+        </w:rPr>
+        <w:t xml:space="preserve"> </w:t>
       </w:r>
       <w:r>
         <w:t>(If Required)</w:t>
@@ -1081,18 +2103,12 @@
       </w:pPr>
       <w:r>
         <w:tab/>
-      </w:r>
-    </w:p>
-    <w:p/>
-    <w:p>
-      <w:r>
-        <w:br w:type="page"/>
       </w:r>
     </w:p>
     <w:p/>
     <w:p/>
     <w:sectPr>
-      <w:headerReference w:type="default" r:id="rId13"/>
+      <w:headerReference w:type="default" r:id="rId14"/>
       <w:pgSz w:w="12240" w:h="15840"/>
       <w:pgMar w:top="1440" w:right="1440" w:bottom="1440" w:left="1440" w:header="720" w:footer="720" w:gutter="0"/>
       <w:pgNumType w:start="1"/>
@@ -1615,16 +2631,20 @@
   <w:abstractNum w:abstractNumId="4" w15:restartNumberingAfterBreak="0">
     <w:nsid w:val="47677317"/>
     <w:multiLevelType w:val="multilevel"/>
-    <w:tmpl w:val="385C7710"/>
+    <w:tmpl w:val="C38C668A"/>
     <w:lvl w:ilvl="0">
       <w:start w:val="1"/>
       <w:numFmt w:val="decimal"/>
       <w:lvlText w:val="%1."/>
-      <w:lvlJc w:val="right"/>
+      <w:lvlJc w:val="left"/>
       <w:pPr>
         <w:ind w:left="720" w:firstLine="360"/>
       </w:pPr>
       <w:rPr>
+        <w:rFonts w:ascii="Times New Roman" w:hAnsi="Times New Roman" w:cs="Times New Roman" w:hint="default"/>
+        <w:b/>
+        <w:sz w:val="36"/>
+        <w:szCs w:val="36"/>
         <w:u w:val="none"/>
       </w:rPr>
     </w:lvl>
@@ -1637,6 +2657,10 @@
         <w:ind w:left="1440" w:firstLine="1080"/>
       </w:pPr>
       <w:rPr>
+        <w:rFonts w:ascii="Times New Roman" w:hAnsi="Times New Roman" w:cs="Times New Roman" w:hint="default"/>
+        <w:b/>
+        <w:sz w:val="24"/>
+        <w:szCs w:val="24"/>
         <w:u w:val="none"/>
       </w:rPr>
     </w:lvl>
@@ -1649,6 +2673,9 @@
         <w:ind w:left="2160" w:firstLine="1800"/>
       </w:pPr>
       <w:rPr>
+        <w:rFonts w:ascii="Times New Roman" w:hAnsi="Times New Roman" w:cs="Times New Roman" w:hint="default"/>
+        <w:b/>
+        <w:sz w:val="24"/>
         <w:u w:val="none"/>
       </w:rPr>
     </w:lvl>
@@ -1940,7 +2967,7 @@
     <w:lsdException w:name="List Number 3" w:semiHidden="1" w:unhideWhenUsed="1"/>
     <w:lsdException w:name="List Number 4" w:semiHidden="1" w:unhideWhenUsed="1"/>
     <w:lsdException w:name="List Number 5" w:semiHidden="1" w:unhideWhenUsed="1"/>
-    <w:lsdException w:name="Title" w:uiPriority="10" w:qFormat="1"/>
+    <w:lsdException w:name="Title" w:uiPriority="0" w:qFormat="1"/>
     <w:lsdException w:name="Closing" w:semiHidden="1" w:unhideWhenUsed="1"/>
     <w:lsdException w:name="Signature" w:semiHidden="1" w:unhideWhenUsed="1"/>
     <w:lsdException w:name="Default Paragraph Font" w:semiHidden="1" w:uiPriority="1" w:unhideWhenUsed="1"/>
@@ -1983,6 +3010,7 @@
     <w:lsdException w:name="HTML Sample" w:semiHidden="1" w:unhideWhenUsed="1"/>
     <w:lsdException w:name="HTML Typewriter" w:semiHidden="1" w:unhideWhenUsed="1"/>
     <w:lsdException w:name="HTML Variable" w:semiHidden="1" w:unhideWhenUsed="1"/>
+    <w:lsdException w:name="Normal Table" w:semiHidden="1" w:unhideWhenUsed="1"/>
     <w:lsdException w:name="annotation subject" w:semiHidden="1" w:unhideWhenUsed="1"/>
     <w:lsdException w:name="No List" w:semiHidden="1" w:unhideWhenUsed="1"/>
     <w:lsdException w:name="Outline List 1" w:semiHidden="1" w:unhideWhenUsed="1"/>
@@ -2029,8 +3057,10 @@
     <w:lsdException w:name="Table Subtle 2" w:semiHidden="1" w:unhideWhenUsed="1"/>
     <w:lsdException w:name="Table Web 1" w:semiHidden="1" w:unhideWhenUsed="1"/>
     <w:lsdException w:name="Table Web 2" w:semiHidden="1" w:unhideWhenUsed="1"/>
+    <w:lsdException w:name="Table Web 3" w:semiHidden="1" w:unhideWhenUsed="1"/>
     <w:lsdException w:name="Balloon Text" w:semiHidden="1" w:unhideWhenUsed="1"/>
     <w:lsdException w:name="Table Grid" w:uiPriority="39"/>
+    <w:lsdException w:name="Table Theme" w:semiHidden="1" w:unhideWhenUsed="1"/>
     <w:lsdException w:name="Placeholder Text" w:semiHidden="1"/>
     <w:lsdException w:name="No Spacing" w:uiPriority="1" w:qFormat="1"/>
     <w:lsdException w:name="Light Shading" w:uiPriority="60"/>
@@ -2379,6 +3409,7 @@
     <w:name w:val="Title"/>
     <w:basedOn w:val="Normal"/>
     <w:next w:val="Normal"/>
+    <w:link w:val="TitleChar"/>
     <w:pPr>
       <w:keepNext/>
       <w:keepLines/>
@@ -2404,6 +3435,64 @@
       <w:color w:val="666666"/>
       <w:sz w:val="30"/>
       <w:szCs w:val="30"/>
+    </w:rPr>
+  </w:style>
+  <w:style w:type="character" w:customStyle="1" w:styleId="TitleChar">
+    <w:name w:val="Title Char"/>
+    <w:basedOn w:val="DefaultParagraphFont"/>
+    <w:link w:val="Title"/>
+    <w:rsid w:val="00A44083"/>
+    <w:rPr>
+      <w:sz w:val="52"/>
+      <w:szCs w:val="52"/>
+    </w:rPr>
+  </w:style>
+  <w:style w:type="paragraph" w:styleId="TOC1">
+    <w:name w:val="toc 1"/>
+    <w:basedOn w:val="Normal"/>
+    <w:next w:val="Normal"/>
+    <w:autoRedefine/>
+    <w:uiPriority w:val="39"/>
+    <w:unhideWhenUsed/>
+    <w:rsid w:val="00A44083"/>
+    <w:pPr>
+      <w:spacing w:after="100" w:line="240" w:lineRule="auto"/>
+    </w:pPr>
+    <w:rPr>
+      <w:rFonts w:ascii="Times New Roman" w:eastAsia="Times New Roman" w:hAnsi="Times New Roman" w:cs="Times New Roman"/>
+      <w:sz w:val="24"/>
+      <w:szCs w:val="24"/>
+      <w:lang w:val="en-US" w:eastAsia="en-US"/>
+    </w:rPr>
+  </w:style>
+  <w:style w:type="paragraph" w:styleId="TOC2">
+    <w:name w:val="toc 2"/>
+    <w:basedOn w:val="Normal"/>
+    <w:next w:val="Normal"/>
+    <w:autoRedefine/>
+    <w:uiPriority w:val="39"/>
+    <w:unhideWhenUsed/>
+    <w:rsid w:val="00A44083"/>
+    <w:pPr>
+      <w:spacing w:after="100" w:line="240" w:lineRule="auto"/>
+      <w:ind w:left="240"/>
+    </w:pPr>
+    <w:rPr>
+      <w:rFonts w:ascii="Times New Roman" w:eastAsia="Times New Roman" w:hAnsi="Times New Roman" w:cs="Times New Roman"/>
+      <w:sz w:val="24"/>
+      <w:szCs w:val="24"/>
+      <w:lang w:val="en-US" w:eastAsia="en-US"/>
+    </w:rPr>
+  </w:style>
+  <w:style w:type="character" w:styleId="Hyperlink">
+    <w:name w:val="Hyperlink"/>
+    <w:basedOn w:val="DefaultParagraphFont"/>
+    <w:uiPriority w:val="99"/>
+    <w:unhideWhenUsed/>
+    <w:rsid w:val="00A44083"/>
+    <w:rPr>
+      <w:color w:val="0563C1" w:themeColor="hyperlink"/>
+      <w:u w:val="single"/>
     </w:rPr>
   </w:style>
 </w:styles>
@@ -2668,4 +3757,16 @@
     </a:ext>
   </a:extLst>
 </a:theme>
+</file>
+
+<file path=customXml/item1.xml><?xml version="1.0" encoding="utf-8"?>
+<b:Sources xmlns:b="http://schemas.openxmlformats.org/officeDocument/2006/bibliography" xmlns="http://schemas.openxmlformats.org/officeDocument/2006/bibliography" SelectedStyle="\APASixthEditionOfficeOnline.xsl" StyleName="APA" Version="6"/>
+</file>
+
+<file path=customXml/itemProps1.xml><?xml version="1.0" encoding="utf-8"?>
+<ds:datastoreItem xmlns:ds="http://schemas.openxmlformats.org/officeDocument/2006/customXml" ds:itemID="{671940AE-F1AD-4224-BBCD-7EBEDE8C6274}">
+  <ds:schemaRefs>
+    <ds:schemaRef ds:uri="http://schemas.openxmlformats.org/officeDocument/2006/bibliography"/>
+  </ds:schemaRefs>
+</ds:datastoreItem>
 </file>
</xml_diff>